<commit_message>
MaJ JEE et Logging
</commit_message>
<xml_diff>
--- a/Java-EE-Commandes.docx
+++ b/Java-EE-Commandes.docx
@@ -40,45 +40,203 @@
     <w:p>
       <w:pPr>
         <w:rPr>
+          <w:b/>
+          <w:sz w:val="28"/>
+        </w:rPr>
+      </w:pPr>
+      <w:r>
+        <w:rPr>
+          <w:b/>
+          <w:sz w:val="28"/>
+        </w:rPr>
+        <w:t xml:space="preserve">Lier Eclipse au server </w:t>
+      </w:r>
+      <w:proofErr w:type="spellStart"/>
+      <w:r>
+        <w:rPr>
+          <w:b/>
+          <w:sz w:val="28"/>
+        </w:rPr>
+        <w:t>TomCat</w:t>
+      </w:r>
+      <w:proofErr w:type="spellEnd"/>
+      <w:r>
+        <w:rPr>
+          <w:b/>
+          <w:sz w:val="28"/>
+        </w:rPr>
+        <w:t xml:space="preserve"> :</w:t>
+      </w:r>
+    </w:p>
+    <w:p>
+      <w:r>
+        <w:tab/>
+      </w:r>
+      <w:proofErr w:type="spellStart"/>
+      <w:proofErr w:type="gramStart"/>
+      <w:r>
+        <w:t>w</w:t>
+      </w:r>
+      <w:r>
+        <w:t>indow</w:t>
+      </w:r>
+      <w:proofErr w:type="spellEnd"/>
+      <w:proofErr w:type="gramEnd"/>
+      <w:r>
+        <w:t xml:space="preserve"> &gt; </w:t>
+      </w:r>
+      <w:proofErr w:type="spellStart"/>
+      <w:r>
+        <w:t>Preferences</w:t>
+      </w:r>
+      <w:proofErr w:type="spellEnd"/>
+      <w:r>
+        <w:t xml:space="preserve"> &gt; Server &gt; </w:t>
+      </w:r>
+      <w:proofErr w:type="spellStart"/>
+      <w:r>
+        <w:t>Runtime</w:t>
+      </w:r>
+      <w:proofErr w:type="spellEnd"/>
+      <w:r>
+        <w:t xml:space="preserve"> </w:t>
+      </w:r>
+      <w:proofErr w:type="spellStart"/>
+      <w:r>
+        <w:t>Environment</w:t>
+      </w:r>
+      <w:proofErr w:type="spellEnd"/>
+      <w:r>
+        <w:t xml:space="preserve"> &gt; </w:t>
+      </w:r>
+      <w:proofErr w:type="spellStart"/>
+      <w:r>
+        <w:t>Add</w:t>
+      </w:r>
+      <w:proofErr w:type="spellEnd"/>
+    </w:p>
+    <w:p>
+      <w:r>
+        <w:tab/>
+      </w:r>
+      <w:r>
+        <w:tab/>
+      </w:r>
+      <w:proofErr w:type="gramStart"/>
+      <w:r>
+        <w:t>choisir</w:t>
+      </w:r>
+      <w:proofErr w:type="gramEnd"/>
+      <w:r>
+        <w:t xml:space="preserve"> la version de </w:t>
+      </w:r>
+      <w:proofErr w:type="spellStart"/>
+      <w:r>
+        <w:t>TomCat</w:t>
+      </w:r>
+      <w:proofErr w:type="spellEnd"/>
+      <w:r>
+        <w:t xml:space="preserve"> téléchargée</w:t>
+      </w:r>
+    </w:p>
+    <w:p>
+      <w:r>
+        <w:tab/>
+      </w:r>
+      <w:r>
+        <w:tab/>
+      </w:r>
+      <w:proofErr w:type="gramStart"/>
+      <w:r>
+        <w:t>indiquer</w:t>
+      </w:r>
+      <w:proofErr w:type="gramEnd"/>
+      <w:r>
+        <w:t xml:space="preserve"> l'emplacement du dossier de </w:t>
+      </w:r>
+      <w:proofErr w:type="spellStart"/>
+      <w:r>
+        <w:t>TomCat</w:t>
+      </w:r>
+      <w:proofErr w:type="spellEnd"/>
+      <w:r>
+        <w:t xml:space="preserve"> (à la racine du lecteur C:)</w:t>
+      </w:r>
+    </w:p>
+    <w:p>
+      <w:r>
+        <w:tab/>
+      </w:r>
+      <w:r>
+        <w:tab/>
+        <w:t>&gt; Finish</w:t>
+      </w:r>
+    </w:p>
+    <w:p/>
+    <w:p>
+      <w:pPr>
+        <w:rPr>
           <w:rStyle w:val="E-CodeCar"/>
         </w:rPr>
       </w:pPr>
       <w:r>
+        <w:rPr>
+          <w:b/>
+          <w:sz w:val="28"/>
+        </w:rPr>
         <w:t xml:space="preserve">Pour avoir </w:t>
-      </w:r>
-      <w:proofErr w:type="spellStart"/>
-      <w:r>
-        <w:t>accés</w:t>
-      </w:r>
-      <w:proofErr w:type="spellEnd"/>
-      <w:r>
-        <w:t xml:space="preserve"> au </w:t>
-      </w:r>
-      <w:proofErr w:type="spellStart"/>
-      <w:r>
-        <w:t>seveur</w:t>
-      </w:r>
-      <w:proofErr w:type="spellEnd"/>
-      <w:r>
-        <w:t xml:space="preserve"> local depuis le navigateur : </w:t>
       </w:r>
       <w:r>
         <w:rPr>
-          <w:rStyle w:val="E-CodeCar"/>
+          <w:b/>
+          <w:sz w:val="28"/>
+        </w:rPr>
+        <w:t>accès</w:t>
+      </w:r>
+      <w:r>
+        <w:rPr>
+          <w:b/>
+          <w:sz w:val="28"/>
+        </w:rPr>
+        <w:t xml:space="preserve"> au </w:t>
+      </w:r>
+      <w:r>
+        <w:rPr>
+          <w:b/>
+          <w:sz w:val="28"/>
+        </w:rPr>
+        <w:t>serveur</w:t>
+      </w:r>
+      <w:r>
+        <w:rPr>
+          <w:b/>
+          <w:sz w:val="28"/>
+        </w:rPr>
+        <w:t xml:space="preserve"> local depuis le navigateur :</w:t>
+      </w:r>
+      <w:r>
+        <w:rPr>
+          <w:sz w:val="28"/>
+        </w:rPr>
+        <w:t xml:space="preserve"> </w:t>
+      </w:r>
+      <w:r>
+        <w:rPr>
+          <w:rStyle w:val="E-CodeGrasCar"/>
         </w:rPr>
         <w:t>localhost:8080/</w:t>
       </w:r>
       <w:proofErr w:type="spellStart"/>
       <w:r>
         <w:rPr>
-          <w:rStyle w:val="E-CodeCar"/>
+          <w:rStyle w:val="E-CodeGrasCar"/>
         </w:rPr>
         <w:t>NomProjet</w:t>
       </w:r>
       <w:proofErr w:type="spellEnd"/>
       <w:r>
         <w:rPr>
-          <w:rStyle w:val="E-CodeCar"/>
+          <w:rStyle w:val="E-CodeGrasCar"/>
         </w:rPr>
         <w:t>/url-pattern</w:t>
       </w:r>
@@ -160,199 +318,6 @@
               <w:pStyle w:val="A-Important"/>
             </w:pPr>
             <w:r>
-              <w:t>Légende</w:t>
-            </w:r>
-          </w:p>
-        </w:tc>
-        <w:tc>
-          <w:tcPr>
-            <w:tcW w:w="4110" w:type="dxa"/>
-            <w:shd w:val="clear" w:color="auto" w:fill="BFBFBF" w:themeFill="background1" w:themeFillShade="BF"/>
-          </w:tcPr>
-          <w:p/>
-        </w:tc>
-        <w:tc>
-          <w:tcPr>
-            <w:tcW w:w="4253" w:type="dxa"/>
-            <w:shd w:val="clear" w:color="auto" w:fill="BFBFBF" w:themeFill="background1" w:themeFillShade="BF"/>
-          </w:tcPr>
-          <w:p>
-            <w:pPr>
-              <w:pStyle w:val="E-Code"/>
-            </w:pPr>
-          </w:p>
-        </w:tc>
-        <w:tc>
-          <w:tcPr>
-            <w:tcW w:w="10489" w:type="dxa"/>
-            <w:gridSpan w:val="3"/>
-            <w:shd w:val="clear" w:color="auto" w:fill="BFBFBF" w:themeFill="background1" w:themeFillShade="BF"/>
-          </w:tcPr>
-          <w:p/>
-        </w:tc>
-      </w:tr>
-      <w:tr>
-        <w:tc>
-          <w:tcPr>
-            <w:tcW w:w="1844" w:type="dxa"/>
-          </w:tcPr>
-          <w:p>
-            <w:pPr>
-              <w:pStyle w:val="A-Important"/>
-            </w:pPr>
-            <w:r>
-              <w:rPr>
-                <w:highlight w:val="yellow"/>
-              </w:rPr>
-              <w:t>minimum</w:t>
-            </w:r>
-          </w:p>
-        </w:tc>
-        <w:tc>
-          <w:tcPr>
-            <w:tcW w:w="4110" w:type="dxa"/>
-          </w:tcPr>
-          <w:p>
-            <w:r>
-              <w:t>code minimal indispensable pour créer une page web s'affichant à la suite d'une requête via une Servlet</w:t>
-            </w:r>
-          </w:p>
-        </w:tc>
-        <w:tc>
-          <w:tcPr>
-            <w:tcW w:w="4253" w:type="dxa"/>
-          </w:tcPr>
-          <w:p>
-            <w:pPr>
-              <w:pStyle w:val="E-Code"/>
-            </w:pPr>
-          </w:p>
-        </w:tc>
-        <w:tc>
-          <w:tcPr>
-            <w:tcW w:w="4394" w:type="dxa"/>
-            <w:gridSpan w:val="2"/>
-          </w:tcPr>
-          <w:p>
-            <w:pPr>
-              <w:pStyle w:val="E-Code"/>
-            </w:pPr>
-          </w:p>
-        </w:tc>
-        <w:tc>
-          <w:tcPr>
-            <w:tcW w:w="6095" w:type="dxa"/>
-          </w:tcPr>
-          <w:p/>
-        </w:tc>
-      </w:tr>
-      <w:tr>
-        <w:tc>
-          <w:tcPr>
-            <w:tcW w:w="1844" w:type="dxa"/>
-          </w:tcPr>
-          <w:p>
-            <w:pPr>
-              <w:pStyle w:val="A-Important"/>
-            </w:pPr>
-          </w:p>
-        </w:tc>
-        <w:tc>
-          <w:tcPr>
-            <w:tcW w:w="4110" w:type="dxa"/>
-          </w:tcPr>
-          <w:p/>
-        </w:tc>
-        <w:tc>
-          <w:tcPr>
-            <w:tcW w:w="4253" w:type="dxa"/>
-          </w:tcPr>
-          <w:p>
-            <w:pPr>
-              <w:pStyle w:val="E-Code"/>
-              <w:rPr>
-                <w:rFonts w:cs="Times New Roman"/>
-              </w:rPr>
-            </w:pPr>
-          </w:p>
-        </w:tc>
-        <w:tc>
-          <w:tcPr>
-            <w:tcW w:w="4394" w:type="dxa"/>
-            <w:gridSpan w:val="2"/>
-          </w:tcPr>
-          <w:p>
-            <w:pPr>
-              <w:pStyle w:val="E-Code"/>
-            </w:pPr>
-          </w:p>
-        </w:tc>
-        <w:tc>
-          <w:tcPr>
-            <w:tcW w:w="6095" w:type="dxa"/>
-          </w:tcPr>
-          <w:p/>
-        </w:tc>
-      </w:tr>
-      <w:tr>
-        <w:tc>
-          <w:tcPr>
-            <w:tcW w:w="1844" w:type="dxa"/>
-          </w:tcPr>
-          <w:p>
-            <w:pPr>
-              <w:pStyle w:val="A-Important"/>
-            </w:pPr>
-          </w:p>
-        </w:tc>
-        <w:tc>
-          <w:tcPr>
-            <w:tcW w:w="4110" w:type="dxa"/>
-          </w:tcPr>
-          <w:p/>
-        </w:tc>
-        <w:tc>
-          <w:tcPr>
-            <w:tcW w:w="4253" w:type="dxa"/>
-          </w:tcPr>
-          <w:p>
-            <w:pPr>
-              <w:pStyle w:val="E-Code"/>
-              <w:rPr>
-                <w:rFonts w:cs="Times New Roman"/>
-              </w:rPr>
-            </w:pPr>
-          </w:p>
-        </w:tc>
-        <w:tc>
-          <w:tcPr>
-            <w:tcW w:w="4394" w:type="dxa"/>
-            <w:gridSpan w:val="2"/>
-          </w:tcPr>
-          <w:p>
-            <w:pPr>
-              <w:pStyle w:val="E-Code"/>
-            </w:pPr>
-          </w:p>
-        </w:tc>
-        <w:tc>
-          <w:tcPr>
-            <w:tcW w:w="6095" w:type="dxa"/>
-          </w:tcPr>
-          <w:p/>
-        </w:tc>
-      </w:tr>
-      <w:tr>
-        <w:tc>
-          <w:tcPr>
-            <w:tcW w:w="1844" w:type="dxa"/>
-            <w:shd w:val="clear" w:color="auto" w:fill="BFBFBF" w:themeFill="background1" w:themeFillShade="BF"/>
-          </w:tcPr>
-          <w:p>
-            <w:pPr>
-              <w:pStyle w:val="A-Important"/>
-            </w:pPr>
-            <w:r>
               <w:t>Servlet</w:t>
             </w:r>
           </w:p>
@@ -1489,6 +1454,11 @@
             <w:pPr>
               <w:pStyle w:val="E-Code"/>
             </w:pPr>
+          </w:p>
+          <w:p>
+            <w:pPr>
+              <w:pStyle w:val="E-Code"/>
+            </w:pPr>
             <w:proofErr w:type="spellStart"/>
             <w:proofErr w:type="gramStart"/>
             <w:r>
@@ -1504,18 +1474,37 @@
             <w:r>
               <w:t>(</w:t>
             </w:r>
+            <w:proofErr w:type="spellStart"/>
             <w:proofErr w:type="gramEnd"/>
             <w:r>
-              <w:t>"</w:t>
-            </w:r>
-            <w:r>
-              <w:t>http://autreSite.com</w:t>
-            </w:r>
-            <w:r>
-              <w:t>"</w:t>
-            </w:r>
-            <w:r>
-              <w:t>);</w:t>
+              <w:t>request.getContextPath</w:t>
+            </w:r>
+            <w:proofErr w:type="spellEnd"/>
+            <w:r>
+              <w:t>() + "</w:t>
+            </w:r>
+            <w:r>
+              <w:rPr>
+                <w:b/>
+              </w:rPr>
+              <w:t>/url/</w:t>
+            </w:r>
+            <w:proofErr w:type="spellStart"/>
+            <w:r>
+              <w:rPr>
+                <w:b/>
+              </w:rPr>
+              <w:t>deMa</w:t>
+            </w:r>
+            <w:proofErr w:type="spellEnd"/>
+            <w:r>
+              <w:rPr>
+                <w:b/>
+              </w:rPr>
+              <w:t>/servlet</w:t>
+            </w:r>
+            <w:r>
+              <w:t>");</w:t>
             </w:r>
           </w:p>
         </w:tc>
@@ -1528,6 +1517,25 @@
             <w:pPr>
               <w:pStyle w:val="E-Code"/>
             </w:pPr>
+            <w:proofErr w:type="spellStart"/>
+            <w:proofErr w:type="gramStart"/>
+            <w:r>
+              <w:rPr>
+                <w:rStyle w:val="E-CodeGrasCar"/>
+              </w:rPr>
+              <w:t>response</w:t>
+            </w:r>
+            <w:r>
+              <w:t>.sendRedirect</w:t>
+            </w:r>
+            <w:proofErr w:type="spellEnd"/>
+            <w:r>
+              <w:t>(</w:t>
+            </w:r>
+            <w:proofErr w:type="gramEnd"/>
+            <w:r>
+              <w:t>"http://autreSite.com");</w:t>
+            </w:r>
           </w:p>
         </w:tc>
         <w:tc>
@@ -1748,6 +1756,7 @@
               <w:pStyle w:val="A-Important"/>
             </w:pPr>
             <w:r>
+              <w:lastRenderedPageBreak/>
               <w:t>.</w:t>
             </w:r>
             <w:proofErr w:type="spellStart"/>
@@ -1855,15 +1864,12 @@
                 <w:rStyle w:val="E-CodeGrasCar"/>
               </w:rPr>
             </w:pPr>
-            <w:bookmarkStart w:id="0" w:name="_GoBack"/>
-            <w:bookmarkEnd w:id="0"/>
             <w:r>
               <w:rPr>
                 <w:rStyle w:val="E-CodeGrasCar"/>
                 <w:b w:val="0"/>
                 <w:color w:val="000000" w:themeColor="text1"/>
               </w:rPr>
-              <w:lastRenderedPageBreak/>
               <w:t xml:space="preserve">   String auteur = </w:t>
             </w:r>
             <w:proofErr w:type="spellStart"/>
@@ -1932,7 +1938,6 @@
                 <w:i/>
                 <w:lang w:val="en-US"/>
               </w:rPr>
-              <w:lastRenderedPageBreak/>
               <w:t>web.xml :</w:t>
             </w:r>
           </w:p>
@@ -1947,7 +1952,6 @@
               <w:rPr>
                 <w:lang w:val="en-US"/>
               </w:rPr>
-              <w:lastRenderedPageBreak/>
               <w:t>&lt;</w:t>
             </w:r>
             <w:proofErr w:type="spellStart"/>
@@ -3854,6 +3858,7 @@
             <w:proofErr w:type="spellStart"/>
             <w:proofErr w:type="gramStart"/>
             <w:r>
+              <w:lastRenderedPageBreak/>
               <w:t>request.getCookies</w:t>
             </w:r>
             <w:proofErr w:type="spellEnd"/>
@@ -3873,11 +3878,7 @@
           </w:tcPr>
           <w:p>
             <w:r>
-              <w:t xml:space="preserve">récupère tous les cookies liés à notre site et enregistrés sur la machine de </w:t>
-            </w:r>
-            <w:r>
-              <w:lastRenderedPageBreak/>
-              <w:t>l'utilisateur</w:t>
+              <w:t>récupère tous les cookies liés à notre site et enregistrés sur la machine de l'utilisateur</w:t>
             </w:r>
           </w:p>
         </w:tc>
@@ -3892,7 +3893,6 @@
             </w:pPr>
             <w:proofErr w:type="gramStart"/>
             <w:r>
-              <w:lastRenderedPageBreak/>
               <w:t>Cookie[</w:t>
             </w:r>
             <w:proofErr w:type="gramEnd"/>
@@ -3909,7 +3909,6 @@
             </w:r>
             <w:proofErr w:type="spellStart"/>
             <w:r>
-              <w:lastRenderedPageBreak/>
               <w:t>request.getCookies</w:t>
             </w:r>
             <w:proofErr w:type="spellEnd"/>
@@ -3937,7 +3936,6 @@
                 <w:i/>
                 <w:color w:val="808080" w:themeColor="background1" w:themeShade="80"/>
               </w:rPr>
-              <w:lastRenderedPageBreak/>
               <w:t>Trouver le cookie qui nous intéresse :</w:t>
             </w:r>
           </w:p>
@@ -3952,7 +3950,6 @@
               <w:rPr>
                 <w:lang w:val="en-US"/>
               </w:rPr>
-              <w:lastRenderedPageBreak/>
               <w:t>if (</w:t>
             </w:r>
             <w:proofErr w:type="spellStart"/>
@@ -4190,7 +4187,6 @@
               <w:rPr>
                 <w:rStyle w:val="B-AttentionCar"/>
               </w:rPr>
-              <w:lastRenderedPageBreak/>
               <w:t>ATTENTION :</w:t>
             </w:r>
             <w:r>
@@ -5534,7 +5530,14 @@
             <w:tcW w:w="4110" w:type="dxa"/>
             <w:shd w:val="clear" w:color="auto" w:fill="BFBFBF" w:themeFill="background1" w:themeFillShade="BF"/>
           </w:tcPr>
-          <w:p/>
+          <w:p>
+            <w:pPr>
+              <w:pStyle w:val="A-Important"/>
+            </w:pPr>
+            <w:r>
+              <w:t>JSP = Java Server Page</w:t>
+            </w:r>
+          </w:p>
         </w:tc>
         <w:tc>
           <w:tcPr>
@@ -5545,6 +5548,8 @@
             <w:pPr>
               <w:pStyle w:val="E-Code"/>
             </w:pPr>
+            <w:bookmarkStart w:id="0" w:name="_GoBack"/>
+            <w:bookmarkEnd w:id="0"/>
           </w:p>
         </w:tc>
         <w:tc>
@@ -5605,6 +5610,7 @@
           </w:p>
           <w:p>
             <w:r>
+              <w:lastRenderedPageBreak/>
               <w:t>mélange de code HTML et Java</w:t>
             </w:r>
           </w:p>
@@ -7167,7 +7173,11 @@
               <w:t>}</w:t>
             </w:r>
             <w:r>
-              <w:t xml:space="preserve"> &lt;/p&gt;</w:t>
+              <w:t xml:space="preserve"> </w:t>
+            </w:r>
+            <w:r>
+              <w:lastRenderedPageBreak/>
+              <w:t>&lt;/p&gt;</w:t>
             </w:r>
           </w:p>
         </w:tc>
@@ -7177,6 +7187,7 @@
           </w:tcPr>
           <w:p>
             <w:r>
+              <w:lastRenderedPageBreak/>
               <w:t>Résultat du calcul : 42</w:t>
             </w:r>
           </w:p>
@@ -7206,7 +7217,6 @@
               <w:rPr>
                 <w:rStyle w:val="D-RemarqueCar"/>
               </w:rPr>
-              <w:lastRenderedPageBreak/>
               <w:t>Rq</w:t>
             </w:r>
             <w:proofErr w:type="spellEnd"/>
@@ -9133,7 +9143,33 @@
               <w:rPr>
                 <w:color w:val="auto"/>
               </w:rPr>
-              <w:t>="UTF-8" %&gt;</w:t>
+              <w:t xml:space="preserve">="UTF-8" </w:t>
+            </w:r>
+            <w:proofErr w:type="spellStart"/>
+            <w:r>
+              <w:rPr>
+                <w:color w:val="auto"/>
+              </w:rPr>
+              <w:t>isELIgnored</w:t>
+            </w:r>
+            <w:proofErr w:type="spellEnd"/>
+            <w:r>
+              <w:rPr>
+                <w:color w:val="auto"/>
+              </w:rPr>
+              <w:t>=“false”</w:t>
+            </w:r>
+            <w:r>
+              <w:rPr>
+                <w:color w:val="auto"/>
+              </w:rPr>
+              <w:t xml:space="preserve"> </w:t>
+            </w:r>
+            <w:r>
+              <w:rPr>
+                <w:color w:val="auto"/>
+              </w:rPr>
+              <w:t>%&gt;</w:t>
             </w:r>
           </w:p>
           <w:p>
@@ -9168,6 +9204,7 @@
               <w:rPr>
                 <w:lang w:val="en-US"/>
               </w:rPr>
+              <w:lastRenderedPageBreak/>
               <w:t>uri</w:t>
             </w:r>
             <w:proofErr w:type="spellEnd"/>
@@ -9253,6 +9290,7 @@
               <w:rPr>
                 <w:rStyle w:val="E-CodeGrasCar"/>
               </w:rPr>
+              <w:lastRenderedPageBreak/>
               <w:t>&lt;c:</w:t>
             </w:r>
             <w:r>
@@ -9278,6 +9316,7 @@
               <w:rPr>
                 <w:rStyle w:val="B-AttentionCar"/>
               </w:rPr>
+              <w:lastRenderedPageBreak/>
               <w:t>ATTENTION :</w:t>
             </w:r>
             <w:r>
@@ -9288,6 +9327,43 @@
             </w:r>
             <w:r>
               <w:t>er JSTL dans la page</w:t>
+            </w:r>
+          </w:p>
+          <w:p>
+            <w:proofErr w:type="spellStart"/>
+            <w:r>
+              <w:rPr>
+                <w:rStyle w:val="D-RemarqueCar"/>
+              </w:rPr>
+              <w:t>Rq</w:t>
+            </w:r>
+            <w:proofErr w:type="spellEnd"/>
+            <w:r>
+              <w:rPr>
+                <w:rStyle w:val="D-RemarqueCar"/>
+              </w:rPr>
+              <w:t xml:space="preserve">: </w:t>
+            </w:r>
+            <w:proofErr w:type="spellStart"/>
+            <w:r>
+              <w:rPr>
+                <w:rStyle w:val="E-CodeCar"/>
+              </w:rPr>
+              <w:t>isELIgnore</w:t>
+            </w:r>
+            <w:proofErr w:type="spellEnd"/>
+            <w:r>
+              <w:rPr>
+                <w:rStyle w:val="E-CodeCar"/>
+              </w:rPr>
+              <w:t>="false"</w:t>
+            </w:r>
+            <w:r>
+              <w:t xml:space="preserve"> permet de s'assurer que les EL sont </w:t>
+            </w:r>
+            <w:r>
+              <w:lastRenderedPageBreak/>
+              <w:t>reconnues dans les JSP (au cas où elles soient ignorées pas défaut)</w:t>
             </w:r>
           </w:p>
           <w:p>
@@ -11267,142 +11343,6 @@
               <w:rPr>
                 <w:lang w:val="en-US"/>
               </w:rPr>
-              <w:t>&lt;</w:t>
-            </w:r>
-            <w:proofErr w:type="spellStart"/>
-            <w:r>
-              <w:rPr>
-                <w:lang w:val="en-US"/>
-              </w:rPr>
-              <w:t>c:choose</w:t>
-            </w:r>
-            <w:proofErr w:type="spellEnd"/>
-            <w:r>
-              <w:rPr>
-                <w:lang w:val="en-US"/>
-              </w:rPr>
-              <w:t>&gt;</w:t>
-            </w:r>
-          </w:p>
-          <w:p>
-            <w:pPr>
-              <w:pStyle w:val="A-Important"/>
-              <w:rPr>
-                <w:lang w:val="en-US"/>
-              </w:rPr>
-            </w:pPr>
-            <w:r>
-              <w:rPr>
-                <w:lang w:val="en-US"/>
-              </w:rPr>
-              <w:t xml:space="preserve">   &lt;</w:t>
-            </w:r>
-            <w:proofErr w:type="spellStart"/>
-            <w:r>
-              <w:rPr>
-                <w:lang w:val="en-US"/>
-              </w:rPr>
-              <w:t>c:when</w:t>
-            </w:r>
-            <w:proofErr w:type="spellEnd"/>
-            <w:r>
-              <w:rPr>
-                <w:lang w:val="en-US"/>
-              </w:rPr>
-              <w:t xml:space="preserve"> test=</w:t>
-            </w:r>
-          </w:p>
-        </w:tc>
-        <w:tc>
-          <w:tcPr>
-            <w:tcW w:w="4110" w:type="dxa"/>
-          </w:tcPr>
-          <w:p>
-            <w:pPr>
-              <w:rPr>
-                <w:lang w:val="en-US"/>
-              </w:rPr>
-            </w:pPr>
-            <w:r>
-              <w:rPr>
-                <w:lang w:val="en-US"/>
-              </w:rPr>
-              <w:t>condition multiple du type</w:t>
-            </w:r>
-          </w:p>
-          <w:p>
-            <w:pPr>
-              <w:pStyle w:val="E-Code"/>
-              <w:rPr>
-                <w:lang w:val="en-US"/>
-              </w:rPr>
-            </w:pPr>
-            <w:r>
-              <w:rPr>
-                <w:lang w:val="en-US"/>
-              </w:rPr>
-              <w:t>if</w:t>
-            </w:r>
-          </w:p>
-          <w:p>
-            <w:pPr>
-              <w:pStyle w:val="E-Code"/>
-              <w:rPr>
-                <w:lang w:val="en-US"/>
-              </w:rPr>
-            </w:pPr>
-            <w:r>
-              <w:rPr>
-                <w:lang w:val="en-US"/>
-              </w:rPr>
-              <w:t>else if</w:t>
-            </w:r>
-          </w:p>
-          <w:p>
-            <w:pPr>
-              <w:pStyle w:val="E-Code"/>
-              <w:rPr>
-                <w:lang w:val="en-US"/>
-              </w:rPr>
-            </w:pPr>
-            <w:r>
-              <w:rPr>
-                <w:lang w:val="en-US"/>
-              </w:rPr>
-              <w:t>else if</w:t>
-            </w:r>
-          </w:p>
-          <w:p>
-            <w:pPr>
-              <w:pStyle w:val="E-Code"/>
-              <w:rPr>
-                <w:lang w:val="en-US"/>
-              </w:rPr>
-            </w:pPr>
-            <w:r>
-              <w:rPr>
-                <w:lang w:val="en-US"/>
-              </w:rPr>
-              <w:lastRenderedPageBreak/>
-              <w:t>else</w:t>
-            </w:r>
-          </w:p>
-        </w:tc>
-        <w:tc>
-          <w:tcPr>
-            <w:tcW w:w="4253" w:type="dxa"/>
-          </w:tcPr>
-          <w:p>
-            <w:pPr>
-              <w:pStyle w:val="E-Code"/>
-              <w:rPr>
-                <w:lang w:val="en-US"/>
-              </w:rPr>
-            </w:pPr>
-            <w:r>
-              <w:rPr>
-                <w:lang w:val="en-US"/>
-              </w:rPr>
               <w:lastRenderedPageBreak/>
               <w:t>&lt;</w:t>
             </w:r>
@@ -11423,7 +11363,7 @@
           </w:p>
           <w:p>
             <w:pPr>
-              <w:pStyle w:val="E-Code"/>
+              <w:pStyle w:val="A-Important"/>
               <w:rPr>
                 <w:lang w:val="en-US"/>
               </w:rPr>
@@ -11446,6 +11386,141 @@
               <w:rPr>
                 <w:lang w:val="en-US"/>
               </w:rPr>
+              <w:t xml:space="preserve"> test=</w:t>
+            </w:r>
+          </w:p>
+        </w:tc>
+        <w:tc>
+          <w:tcPr>
+            <w:tcW w:w="4110" w:type="dxa"/>
+          </w:tcPr>
+          <w:p>
+            <w:pPr>
+              <w:rPr>
+                <w:lang w:val="en-US"/>
+              </w:rPr>
+            </w:pPr>
+            <w:r>
+              <w:rPr>
+                <w:lang w:val="en-US"/>
+              </w:rPr>
+              <w:t>condition multiple du type</w:t>
+            </w:r>
+          </w:p>
+          <w:p>
+            <w:pPr>
+              <w:pStyle w:val="E-Code"/>
+              <w:rPr>
+                <w:lang w:val="en-US"/>
+              </w:rPr>
+            </w:pPr>
+            <w:r>
+              <w:rPr>
+                <w:lang w:val="en-US"/>
+              </w:rPr>
+              <w:t>if</w:t>
+            </w:r>
+          </w:p>
+          <w:p>
+            <w:pPr>
+              <w:pStyle w:val="E-Code"/>
+              <w:rPr>
+                <w:lang w:val="en-US"/>
+              </w:rPr>
+            </w:pPr>
+            <w:r>
+              <w:rPr>
+                <w:lang w:val="en-US"/>
+              </w:rPr>
+              <w:t>else if</w:t>
+            </w:r>
+          </w:p>
+          <w:p>
+            <w:pPr>
+              <w:pStyle w:val="E-Code"/>
+              <w:rPr>
+                <w:lang w:val="en-US"/>
+              </w:rPr>
+            </w:pPr>
+            <w:r>
+              <w:rPr>
+                <w:lang w:val="en-US"/>
+              </w:rPr>
+              <w:t>else if</w:t>
+            </w:r>
+          </w:p>
+          <w:p>
+            <w:pPr>
+              <w:pStyle w:val="E-Code"/>
+              <w:rPr>
+                <w:lang w:val="en-US"/>
+              </w:rPr>
+            </w:pPr>
+            <w:r>
+              <w:rPr>
+                <w:lang w:val="en-US"/>
+              </w:rPr>
+              <w:t>else</w:t>
+            </w:r>
+          </w:p>
+        </w:tc>
+        <w:tc>
+          <w:tcPr>
+            <w:tcW w:w="4253" w:type="dxa"/>
+          </w:tcPr>
+          <w:p>
+            <w:pPr>
+              <w:pStyle w:val="E-Code"/>
+              <w:rPr>
+                <w:lang w:val="en-US"/>
+              </w:rPr>
+            </w:pPr>
+            <w:r>
+              <w:rPr>
+                <w:lang w:val="en-US"/>
+              </w:rPr>
+              <w:t>&lt;</w:t>
+            </w:r>
+            <w:proofErr w:type="spellStart"/>
+            <w:r>
+              <w:rPr>
+                <w:lang w:val="en-US"/>
+              </w:rPr>
+              <w:t>c:choose</w:t>
+            </w:r>
+            <w:proofErr w:type="spellEnd"/>
+            <w:r>
+              <w:rPr>
+                <w:lang w:val="en-US"/>
+              </w:rPr>
+              <w:t>&gt;</w:t>
+            </w:r>
+          </w:p>
+          <w:p>
+            <w:pPr>
+              <w:pStyle w:val="E-Code"/>
+              <w:rPr>
+                <w:lang w:val="en-US"/>
+              </w:rPr>
+            </w:pPr>
+            <w:r>
+              <w:rPr>
+                <w:lang w:val="en-US"/>
+              </w:rPr>
+              <w:t xml:space="preserve">   &lt;</w:t>
+            </w:r>
+            <w:proofErr w:type="spellStart"/>
+            <w:r>
+              <w:rPr>
+                <w:lang w:val="en-US"/>
+              </w:rPr>
+              <w:t>c:when</w:t>
+            </w:r>
+            <w:proofErr w:type="spellEnd"/>
+            <w:r>
+              <w:rPr>
+                <w:lang w:val="en-US"/>
+              </w:rPr>
               <w:t xml:space="preserve"> test="${ condition1 }&gt;Code&lt;/</w:t>
             </w:r>
             <w:proofErr w:type="spellStart"/>
@@ -11488,14 +11563,7 @@
               <w:rPr>
                 <w:lang w:val="en-US"/>
               </w:rPr>
-              <w:t xml:space="preserve"> test="${ condition2 </w:t>
-            </w:r>
-            <w:r>
-              <w:rPr>
-                <w:lang w:val="en-US"/>
-              </w:rPr>
-              <w:lastRenderedPageBreak/>
-              <w:t>}&gt;Code&lt;/</w:t>
+              <w:t xml:space="preserve"> test="${ condition2 }&gt;Code&lt;/</w:t>
             </w:r>
             <w:proofErr w:type="spellStart"/>
             <w:r>
@@ -11649,7 +11717,6 @@
               <w:rPr>
                 <w:rStyle w:val="E-CodeGrasCar"/>
               </w:rPr>
-              <w:lastRenderedPageBreak/>
               <w:t>oth</w:t>
             </w:r>
             <w:r>
@@ -13830,7 +13897,14 @@
               <w:rPr>
                 <w:lang w:val="en-US"/>
               </w:rPr>
-              <w:t xml:space="preserve"> /&gt;</w:t>
+              <w:t xml:space="preserve"> </w:t>
+            </w:r>
+            <w:r>
+              <w:rPr>
+                <w:lang w:val="en-US"/>
+              </w:rPr>
+              <w:lastRenderedPageBreak/>
+              <w:t>/&gt;</w:t>
             </w:r>
           </w:p>
           <w:p>
@@ -15728,6 +15802,7 @@
                 <w:i/>
                 <w:lang w:val="en-US"/>
               </w:rPr>
+              <w:lastRenderedPageBreak/>
               <w:t xml:space="preserve">   </w:t>
             </w:r>
             <w:r>
@@ -15845,184 +15920,184 @@
               <w:rPr>
                 <w:lang w:val="en-US"/>
               </w:rPr>
+              <w:t xml:space="preserve">      </w:t>
+            </w:r>
+            <w:r>
+              <w:rPr>
+                <w:lang w:val="en-US"/>
+              </w:rPr>
+              <w:t xml:space="preserve">&lt;max-request-size&gt;52428800&lt;/max-request-size&gt;         </w:t>
+            </w:r>
+            <w:r>
+              <w:rPr>
+                <w:color w:val="A6A6A6" w:themeColor="background1" w:themeShade="A6"/>
+                <w:lang w:val="en-US"/>
+              </w:rPr>
+              <w:t>&lt;!-- 5 x 10 Mo --&gt;</w:t>
+            </w:r>
+          </w:p>
+          <w:p>
+            <w:pPr>
+              <w:pStyle w:val="E-Code"/>
+              <w:rPr>
+                <w:lang w:val="en-US"/>
+              </w:rPr>
+            </w:pPr>
+            <w:r>
+              <w:rPr>
+                <w:lang w:val="en-US"/>
+              </w:rPr>
+              <w:t xml:space="preserve"> </w:t>
+            </w:r>
+            <w:r>
+              <w:rPr>
+                <w:lang w:val="en-US"/>
+              </w:rPr>
+              <w:t xml:space="preserve">      </w:t>
+            </w:r>
+            <w:r>
+              <w:rPr>
+                <w:lang w:val="en-US"/>
+              </w:rPr>
+              <w:t xml:space="preserve">&lt;file-size-threshold&gt;1048576&lt;/file-size-threshold&gt;         </w:t>
+            </w:r>
+            <w:r>
+              <w:rPr>
+                <w:color w:val="A6A6A6" w:themeColor="background1" w:themeShade="A6"/>
+                <w:lang w:val="en-US"/>
+              </w:rPr>
+              <w:t>&lt;!-- 1 Mo --&gt;</w:t>
+            </w:r>
+          </w:p>
+          <w:p>
+            <w:pPr>
+              <w:pStyle w:val="E-Code"/>
+              <w:rPr>
+                <w:lang w:val="en-US"/>
+              </w:rPr>
+            </w:pPr>
+            <w:r>
+              <w:rPr>
+                <w:lang w:val="en-US"/>
+              </w:rPr>
+              <w:t xml:space="preserve">   &lt;/multipart-</w:t>
+            </w:r>
+            <w:proofErr w:type="spellStart"/>
+            <w:r>
+              <w:rPr>
+                <w:lang w:val="en-US"/>
+              </w:rPr>
+              <w:t>config</w:t>
+            </w:r>
+            <w:proofErr w:type="spellEnd"/>
+            <w:r>
+              <w:rPr>
+                <w:lang w:val="en-US"/>
+              </w:rPr>
+              <w:t>&gt;</w:t>
+            </w:r>
+          </w:p>
+          <w:p>
+            <w:pPr>
+              <w:pStyle w:val="E-Code"/>
+              <w:rPr>
+                <w:lang w:val="en-US"/>
+              </w:rPr>
+            </w:pPr>
+            <w:r>
+              <w:rPr>
+                <w:color w:val="A6A6A6" w:themeColor="background1" w:themeShade="A6"/>
+              </w:rPr>
+              <w:t>&lt;/servlet&gt;</w:t>
+            </w:r>
+          </w:p>
+        </w:tc>
+        <w:tc>
+          <w:tcPr>
+            <w:tcW w:w="2268" w:type="dxa"/>
+          </w:tcPr>
+          <w:p>
+            <w:pPr>
+              <w:pStyle w:val="E-Code"/>
+              <w:rPr>
+                <w:lang w:val="en-US"/>
+              </w:rPr>
+            </w:pPr>
+          </w:p>
+          <w:p>
+            <w:pPr>
+              <w:pStyle w:val="E-Code"/>
+              <w:rPr>
+                <w:lang w:val="en-US"/>
+              </w:rPr>
+            </w:pPr>
+          </w:p>
+          <w:p>
+            <w:pPr>
+              <w:pStyle w:val="E-Code"/>
+              <w:jc w:val="right"/>
+              <w:rPr>
+                <w:lang w:val="en-US"/>
+              </w:rPr>
+            </w:pPr>
+            <w:r>
+              <w:rPr>
+                <w:lang w:val="en-US"/>
+              </w:rPr>
+              <w:t>&lt;</w:t>
+            </w:r>
+            <w:proofErr w:type="spellStart"/>
+            <w:r>
+              <w:rPr>
+                <w:lang w:val="en-US"/>
+              </w:rPr>
+              <w:t>init-param</w:t>
+            </w:r>
+            <w:proofErr w:type="spellEnd"/>
+            <w:r>
+              <w:rPr>
+                <w:lang w:val="en-US"/>
+              </w:rPr>
+              <w:t>&gt;</w:t>
+            </w:r>
+          </w:p>
+          <w:p>
+            <w:pPr>
+              <w:pStyle w:val="E-Code"/>
+              <w:rPr>
+                <w:lang w:val="en-US"/>
+              </w:rPr>
+            </w:pPr>
+          </w:p>
+          <w:p>
+            <w:pPr>
+              <w:pStyle w:val="E-Code"/>
+              <w:rPr>
+                <w:lang w:val="en-US"/>
+              </w:rPr>
+            </w:pPr>
+          </w:p>
+          <w:p>
+            <w:pPr>
+              <w:pStyle w:val="E-Code"/>
+              <w:rPr>
+                <w:lang w:val="en-US"/>
+              </w:rPr>
+            </w:pPr>
+          </w:p>
+          <w:p>
+            <w:pPr>
+              <w:pStyle w:val="E-Code"/>
+              <w:jc w:val="right"/>
+              <w:rPr>
+                <w:lang w:val="en-US"/>
+              </w:rPr>
+            </w:pPr>
+            <w:r>
+              <w:rPr>
+                <w:lang w:val="en-US"/>
+              </w:rPr>
               <w:lastRenderedPageBreak/>
-              <w:t xml:space="preserve">      </w:t>
-            </w:r>
-            <w:r>
-              <w:rPr>
-                <w:lang w:val="en-US"/>
-              </w:rPr>
-              <w:t xml:space="preserve">&lt;max-request-size&gt;52428800&lt;/max-request-size&gt;         </w:t>
-            </w:r>
-            <w:r>
-              <w:rPr>
-                <w:color w:val="A6A6A6" w:themeColor="background1" w:themeShade="A6"/>
-                <w:lang w:val="en-US"/>
-              </w:rPr>
-              <w:t>&lt;!-- 5 x 10 Mo --&gt;</w:t>
-            </w:r>
-          </w:p>
-          <w:p>
-            <w:pPr>
-              <w:pStyle w:val="E-Code"/>
-              <w:rPr>
-                <w:lang w:val="en-US"/>
-              </w:rPr>
-            </w:pPr>
-            <w:r>
-              <w:rPr>
-                <w:lang w:val="en-US"/>
-              </w:rPr>
-              <w:t xml:space="preserve"> </w:t>
-            </w:r>
-            <w:r>
-              <w:rPr>
-                <w:lang w:val="en-US"/>
-              </w:rPr>
-              <w:t xml:space="preserve">      </w:t>
-            </w:r>
-            <w:r>
-              <w:rPr>
-                <w:lang w:val="en-US"/>
-              </w:rPr>
-              <w:t xml:space="preserve">&lt;file-size-threshold&gt;1048576&lt;/file-size-threshold&gt;         </w:t>
-            </w:r>
-            <w:r>
-              <w:rPr>
-                <w:color w:val="A6A6A6" w:themeColor="background1" w:themeShade="A6"/>
-                <w:lang w:val="en-US"/>
-              </w:rPr>
-              <w:t>&lt;!-- 1 Mo --&gt;</w:t>
-            </w:r>
-          </w:p>
-          <w:p>
-            <w:pPr>
-              <w:pStyle w:val="E-Code"/>
-              <w:rPr>
-                <w:lang w:val="en-US"/>
-              </w:rPr>
-            </w:pPr>
-            <w:r>
-              <w:rPr>
-                <w:lang w:val="en-US"/>
-              </w:rPr>
-              <w:t xml:space="preserve">   &lt;/multipart-</w:t>
-            </w:r>
-            <w:proofErr w:type="spellStart"/>
-            <w:r>
-              <w:rPr>
-                <w:lang w:val="en-US"/>
-              </w:rPr>
-              <w:t>config</w:t>
-            </w:r>
-            <w:proofErr w:type="spellEnd"/>
-            <w:r>
-              <w:rPr>
-                <w:lang w:val="en-US"/>
-              </w:rPr>
-              <w:t>&gt;</w:t>
-            </w:r>
-          </w:p>
-          <w:p>
-            <w:pPr>
-              <w:pStyle w:val="E-Code"/>
-              <w:rPr>
-                <w:lang w:val="en-US"/>
-              </w:rPr>
-            </w:pPr>
-            <w:r>
-              <w:rPr>
-                <w:color w:val="A6A6A6" w:themeColor="background1" w:themeShade="A6"/>
-              </w:rPr>
-              <w:t>&lt;/servlet&gt;</w:t>
-            </w:r>
-          </w:p>
-        </w:tc>
-        <w:tc>
-          <w:tcPr>
-            <w:tcW w:w="2268" w:type="dxa"/>
-          </w:tcPr>
-          <w:p>
-            <w:pPr>
-              <w:pStyle w:val="E-Code"/>
-              <w:rPr>
-                <w:lang w:val="en-US"/>
-              </w:rPr>
-            </w:pPr>
-          </w:p>
-          <w:p>
-            <w:pPr>
-              <w:pStyle w:val="E-Code"/>
-              <w:rPr>
-                <w:lang w:val="en-US"/>
-              </w:rPr>
-            </w:pPr>
-          </w:p>
-          <w:p>
-            <w:pPr>
-              <w:pStyle w:val="E-Code"/>
-              <w:jc w:val="right"/>
-              <w:rPr>
-                <w:lang w:val="en-US"/>
-              </w:rPr>
-            </w:pPr>
-            <w:r>
-              <w:rPr>
-                <w:lang w:val="en-US"/>
-              </w:rPr>
-              <w:t>&lt;</w:t>
-            </w:r>
-            <w:proofErr w:type="spellStart"/>
-            <w:r>
-              <w:rPr>
-                <w:lang w:val="en-US"/>
-              </w:rPr>
-              <w:t>init-param</w:t>
-            </w:r>
-            <w:proofErr w:type="spellEnd"/>
-            <w:r>
-              <w:rPr>
-                <w:lang w:val="en-US"/>
-              </w:rPr>
-              <w:t>&gt;</w:t>
-            </w:r>
-          </w:p>
-          <w:p>
-            <w:pPr>
-              <w:pStyle w:val="E-Code"/>
-              <w:rPr>
-                <w:lang w:val="en-US"/>
-              </w:rPr>
-            </w:pPr>
-          </w:p>
-          <w:p>
-            <w:pPr>
-              <w:pStyle w:val="E-Code"/>
-              <w:rPr>
-                <w:lang w:val="en-US"/>
-              </w:rPr>
-            </w:pPr>
-          </w:p>
-          <w:p>
-            <w:pPr>
-              <w:pStyle w:val="E-Code"/>
-              <w:rPr>
-                <w:lang w:val="en-US"/>
-              </w:rPr>
-            </w:pPr>
-          </w:p>
-          <w:p>
-            <w:pPr>
-              <w:pStyle w:val="E-Code"/>
-              <w:jc w:val="right"/>
-              <w:rPr>
-                <w:lang w:val="en-US"/>
-              </w:rPr>
-            </w:pPr>
-            <w:r>
-              <w:rPr>
-                <w:lang w:val="en-US"/>
-              </w:rPr>
               <w:t>&lt;location&gt;</w:t>
             </w:r>
           </w:p>
@@ -17272,6 +17347,7 @@
               <w:rPr>
                 <w:lang w:val="en-US"/>
               </w:rPr>
+              <w:lastRenderedPageBreak/>
               <w:t xml:space="preserve">   try {</w:t>
             </w:r>
           </w:p>
@@ -17411,7 +17487,6 @@
               <w:pStyle w:val="E-Code"/>
             </w:pPr>
             <w:r>
-              <w:lastRenderedPageBreak/>
               <w:t xml:space="preserve">      </w:t>
             </w:r>
             <w:proofErr w:type="spellStart"/>
@@ -20107,6 +20182,7 @@
               <w:rPr>
                 <w:lang w:val="en-US"/>
               </w:rPr>
+              <w:lastRenderedPageBreak/>
               <w:t xml:space="preserve">      if (</w:t>
             </w:r>
             <w:proofErr w:type="spellStart"/>
@@ -20256,7 +20332,6 @@
               <w:rPr>
                 <w:lang w:val="en-US"/>
               </w:rPr>
-              <w:lastRenderedPageBreak/>
               <w:t xml:space="preserve">   </w:t>
             </w:r>
             <w:r>
@@ -22834,7 +22909,7 @@
 </file>
 
 <file path=customXml/itemProps1.xml><?xml version="1.0" encoding="utf-8"?>
-<ds:datastoreItem xmlns:ds="http://schemas.openxmlformats.org/officeDocument/2006/customXml" ds:itemID="{20BD9F9E-08D0-4524-956A-AFD1E633FAD3}">
+<ds:datastoreItem xmlns:ds="http://schemas.openxmlformats.org/officeDocument/2006/customXml" ds:itemID="{3775B584-D38A-4560-84AA-0E06124C78B4}">
   <ds:schemaRefs>
     <ds:schemaRef ds:uri="http://schemas.openxmlformats.org/officeDocument/2006/bibliography"/>
   </ds:schemaRefs>

</xml_diff>